<commit_message>
added my edits to the problem statement
Added edits to the problem statement and moved text to the EnvNoiseDetectorProblemstatement.docx file
</commit_message>
<xml_diff>
--- a/devdocs/EnvNoiseDetectorProblemStatement.docx
+++ b/devdocs/EnvNoiseDetectorProblemStatement.docx
@@ -4,7 +4,7 @@
   <w:body>
     <w:p>
       <w:pPr>
-        <w:pStyle w:val="Heading1"/>
+        <w:pStyle w:val="Title"/>
       </w:pPr>
       <w:r>
         <w:t>Environmental Noise Contamination Detector – Problem Statement</w:t>
@@ -35,8 +35,476 @@
     </w:p>
     <w:p/>
     <w:p>
+      <w:pPr>
+        <w:pStyle w:val="Heading1"/>
+      </w:pPr>
+      <w:r>
+        <w:t xml:space="preserve">Overview and Situation </w:t>
+      </w:r>
+    </w:p>
+    <w:p>
+      <w:pPr>
+        <w:ind w:firstLine="720"/>
+      </w:pPr>
+      <w:r>
+        <w:t xml:space="preserve">The impact of aircraft noise on a “community” is well-regulated by the </w:t>
+      </w:r>
+      <w:hyperlink r:id="rId5" w:history="1">
+        <w:r>
+          <w:rPr>
+            <w:rStyle w:val="Hyperlink"/>
+          </w:rPr>
+          <w:t>Federal Aviation Administration</w:t>
+        </w:r>
+      </w:hyperlink>
+      <w:r>
+        <w:t xml:space="preserve"> (FAA). Aircraft manufacturers such as Airbus and Boeing must demonstrate adherence to these standards for all new or derivative aircraft models which includes flight testing of prototype aircraft. Community noise flight tests consist of instrumenting one end of a runway of a remote airport with acoustic recording devices and recording the acoustic signatures as the test plane is flown over the instrumentation for many conditions as required by the Federal regulations. To avoid costly and </w:t>
+      </w:r>
+      <w:r>
+        <w:t>time-consuming</w:t>
+      </w:r>
+      <w:r>
+        <w:t xml:space="preserve"> repetitions of flight conditions or non-compliance, the surround acoustic environment should cause no undue noise contamination on the acoustic recordings that could cause elevated aircraft noise levels. Sources of contamination can include but are not limited to: bird chirps, wildlife/livestock vocalizations, insect noises, traffic noises, and aircraft noises borne from aircraft besides the target test flight. Current testing procedures use extensive equipment and human labor to detect, assess, and remedy any environmental noise contamination to ensure the recorded acoustic signatures are solely from the test aircraft. </w:t>
+      </w:r>
+    </w:p>
+    <w:p>
+      <w:pPr>
+        <w:ind w:firstLine="720"/>
+      </w:pPr>
+      <w:r>
+        <w:t>This</w:t>
+      </w:r>
+      <w:r>
+        <w:t xml:space="preserve"> </w:t>
+      </w:r>
+      <w:r>
+        <w:t xml:space="preserve">project is a feasibility study into using automated procedures for detecting and assessing environmental noise contamination. The goal is to monitor, detect, and classify the presence of environmental noise in real-time. The scope of the classification should be </w:t>
+      </w:r>
+      <w:proofErr w:type="gramStart"/>
+      <w:r>
+        <w:t>sufficient</w:t>
+      </w:r>
+      <w:proofErr w:type="gramEnd"/>
+      <w:r>
+        <w:t xml:space="preserve"> to guide test engineers on the necessary recourse. For example, whether the flight condition need be redone or what type(s) of contaminant noise sources need to be removed from the testing site. Human labor designated for these tasks, while reasonably effective, is taxing and not cost-efficient. Thus, the</w:t>
+      </w:r>
+      <w:r>
+        <w:t xml:space="preserve"> </w:t>
+      </w:r>
+      <w:r>
+        <w:t xml:space="preserve">proposed signal processing and machine learning-based system for this problem. </w:t>
+      </w:r>
+    </w:p>
+    <w:p>
+      <w:pPr>
+        <w:pStyle w:val="Heading1"/>
+      </w:pPr>
+      <w:r>
+        <w:t xml:space="preserve">Target Audience </w:t>
+      </w:r>
+    </w:p>
+    <w:p>
+      <w:pPr>
+        <w:ind w:firstLine="720"/>
+      </w:pPr>
+      <w:r>
+        <w:t>The target audience of the noise contamination detector is an aircraft manufacturer, the sponsor Boeing Test &amp; Evaluation (BT&amp;E). This</w:t>
+      </w:r>
+      <w:r>
+        <w:t xml:space="preserve"> </w:t>
+      </w:r>
+      <w:r>
+        <w:t>project c</w:t>
+      </w:r>
+      <w:r>
+        <w:t xml:space="preserve">ould </w:t>
+      </w:r>
+      <w:r>
+        <w:t>remove the need for multiple on-site work stations and operators and could lead to significant cost reductions for BT&amp;E. The performance of the system could</w:t>
+      </w:r>
+      <w:r>
+        <w:t xml:space="preserve"> </w:t>
+      </w:r>
+      <w:r>
+        <w:t>increase the accuracy and repeatability of the detection, further streamlining regulatory noise testing</w:t>
+      </w:r>
+      <w:r>
+        <w:t xml:space="preserve"> </w:t>
+      </w:r>
+      <w:r>
+        <w:t xml:space="preserve">by BT&amp;E. </w:t>
+      </w:r>
+    </w:p>
+    <w:p>
+      <w:pPr>
+        <w:pStyle w:val="Heading1"/>
+      </w:pPr>
+      <w:r>
+        <w:lastRenderedPageBreak/>
+        <w:t xml:space="preserve">Constraints and Requirements </w:t>
+      </w:r>
+    </w:p>
+    <w:p>
+      <w:pPr>
+        <w:ind w:firstLine="720"/>
+      </w:pPr>
+      <w:r>
+        <w:t>The project, its models, its software code, and data must not limit the commercial use by The Boeing Company. Furthermore, all software code must be executable in MATLAB, the preferred computational platform</w:t>
+      </w:r>
+      <w:r>
+        <w:t xml:space="preserve"> </w:t>
+      </w:r>
+      <w:r>
+        <w:t xml:space="preserve">for the BT&amp;E noise testing division. </w:t>
+      </w:r>
+    </w:p>
+    <w:p>
+      <w:pPr>
+        <w:pStyle w:val="Heading1"/>
+      </w:pPr>
+      <w:r>
+        <w:t>Deliverables</w:t>
+      </w:r>
+    </w:p>
+    <w:p>
+      <w:pPr>
+        <w:pStyle w:val="ListParagraph"/>
+        <w:numPr>
+          <w:ilvl w:val="0"/>
+          <w:numId w:val="5"/>
+        </w:numPr>
+        <w:rPr>
+          <w:sz w:val="22"/>
+        </w:rPr>
+      </w:pPr>
+      <w:r>
+        <w:rPr>
+          <w:sz w:val="22"/>
+        </w:rPr>
+        <w:t xml:space="preserve">A trained algorithm, an explanation of its selection, and theoretical background, for detecting audio signals contaminated by environmental noise sources. </w:t>
+      </w:r>
+    </w:p>
+    <w:p>
+      <w:pPr>
+        <w:pStyle w:val="ListParagraph"/>
+        <w:numPr>
+          <w:ilvl w:val="0"/>
+          <w:numId w:val="5"/>
+        </w:numPr>
+        <w:rPr>
+          <w:sz w:val="22"/>
+        </w:rPr>
+      </w:pPr>
+      <w:r>
+        <w:rPr>
+          <w:sz w:val="22"/>
+        </w:rPr>
+        <w:t>Measures of the algorithm’s performance when deployed in various “environments” – i.e. for a wide spectrum of noisy audio sign</w:t>
+      </w:r>
       <w:bookmarkStart w:id="0" w:name="_GoBack"/>
       <w:bookmarkEnd w:id="0"/>
+      <w:r>
+        <w:rPr>
+          <w:sz w:val="22"/>
+        </w:rPr>
+        <w:t xml:space="preserve">als and contamination sources. </w:t>
+      </w:r>
+    </w:p>
+    <w:p>
+      <w:pPr>
+        <w:pStyle w:val="ListParagraph"/>
+        <w:numPr>
+          <w:ilvl w:val="0"/>
+          <w:numId w:val="5"/>
+        </w:numPr>
+        <w:rPr>
+          <w:sz w:val="22"/>
+        </w:rPr>
+      </w:pPr>
+      <w:r>
+        <w:rPr>
+          <w:sz w:val="22"/>
+        </w:rPr>
+        <w:t xml:space="preserve">Well-documented process for algorithm retraining and overall project reproducibility. </w:t>
+      </w:r>
+    </w:p>
+    <w:p>
+      <w:pPr>
+        <w:pStyle w:val="ListParagraph"/>
+        <w:numPr>
+          <w:ilvl w:val="0"/>
+          <w:numId w:val="5"/>
+        </w:numPr>
+        <w:rPr>
+          <w:sz w:val="22"/>
+        </w:rPr>
+      </w:pPr>
+      <w:r>
+        <w:rPr>
+          <w:sz w:val="22"/>
+        </w:rPr>
+        <w:t>A list of algorithms investigated detailing each one’s limitations and advantages.</w:t>
+      </w:r>
+    </w:p>
+    <w:p>
+      <w:pPr>
+        <w:pStyle w:val="Heading1"/>
+      </w:pPr>
+      <w:r>
+        <w:t xml:space="preserve">Information Required </w:t>
+      </w:r>
+      <w:r>
+        <w:t>from</w:t>
+      </w:r>
+      <w:r>
+        <w:t xml:space="preserve"> the Sponsor</w:t>
+      </w:r>
+    </w:p>
+    <w:p>
+      <w:pPr>
+        <w:ind w:firstLine="720"/>
+      </w:pPr>
+      <w:r>
+        <w:t>Label</w:t>
+      </w:r>
+      <w:r>
+        <w:t xml:space="preserve"> example training data (acoustic signals with/without contamination) </w:t>
+      </w:r>
+      <w:r>
+        <w:t xml:space="preserve">is required from the project sponsor. </w:t>
+      </w:r>
+    </w:p>
+    <w:p>
+      <w:pPr>
+        <w:pStyle w:val="Heading1"/>
+      </w:pPr>
+      <w:r>
+        <w:t xml:space="preserve">Proposal </w:t>
+      </w:r>
+    </w:p>
+    <w:p>
+      <w:pPr>
+        <w:ind w:firstLine="360"/>
+      </w:pPr>
+      <w:r>
+        <w:t>The projects</w:t>
+      </w:r>
+      <w:r>
+        <w:t xml:space="preserve"> seek to research, develop</w:t>
+      </w:r>
+      <w:r>
+        <w:t>,</w:t>
+      </w:r>
+      <w:r>
+        <w:t xml:space="preserve"> and implement a signal processing into machine-learning pipeline for automating the detection of environmental noise contamination contained in acoustic measurements. A proposed methodology for achieving such results could be: </w:t>
+      </w:r>
+    </w:p>
+    <w:p>
+      <w:pPr>
+        <w:pStyle w:val="ListParagraph"/>
+        <w:numPr>
+          <w:ilvl w:val="0"/>
+          <w:numId w:val="4"/>
+        </w:numPr>
+        <w:rPr>
+          <w:sz w:val="22"/>
+        </w:rPr>
+      </w:pPr>
+      <w:r>
+        <w:rPr>
+          <w:sz w:val="22"/>
+        </w:rPr>
+        <w:t>Feature selection</w:t>
+      </w:r>
+      <w:r>
+        <w:rPr>
+          <w:sz w:val="22"/>
+        </w:rPr>
+        <w:t>. This portion of the project will require research and implementation of novel audio signal processing techniques</w:t>
+      </w:r>
+      <w:r>
+        <w:rPr>
+          <w:sz w:val="22"/>
+        </w:rPr>
+        <w:t xml:space="preserve"> to create and select signal features relevant for the classification task</w:t>
+      </w:r>
+      <w:r>
+        <w:rPr>
+          <w:sz w:val="22"/>
+        </w:rPr>
+        <w:t xml:space="preserve">. Signal filtering, Fourier analysis, signal-to-noise ratio/signal energy spectrum methods, wavelet </w:t>
+      </w:r>
+      <w:r>
+        <w:rPr>
+          <w:sz w:val="22"/>
+        </w:rPr>
+        <w:t>transforms,</w:t>
+      </w:r>
+      <w:r>
+        <w:rPr>
+          <w:sz w:val="22"/>
+        </w:rPr>
+        <w:t xml:space="preserve"> and other time-series transient signal classification methods are potential methods for this purpose. </w:t>
+      </w:r>
+    </w:p>
+    <w:p>
+      <w:pPr>
+        <w:pStyle w:val="ListParagraph"/>
+        <w:numPr>
+          <w:ilvl w:val="0"/>
+          <w:numId w:val="4"/>
+        </w:numPr>
+        <w:rPr>
+          <w:sz w:val="22"/>
+        </w:rPr>
+      </w:pPr>
+      <w:r>
+        <w:rPr>
+          <w:sz w:val="22"/>
+        </w:rPr>
+        <w:t xml:space="preserve">Given a set of features/covariates from (1) above, classification algorithms using the training data. These machine-learning (ML) algorithms will range from basic to complex: i.e. from </w:t>
+      </w:r>
+      <w:proofErr w:type="spellStart"/>
+      <w:r>
+        <w:rPr>
+          <w:sz w:val="22"/>
+        </w:rPr>
+        <w:t>softmax</w:t>
+      </w:r>
+      <w:proofErr w:type="spellEnd"/>
+      <w:r>
+        <w:rPr>
+          <w:sz w:val="22"/>
+        </w:rPr>
+        <w:t xml:space="preserve"> multi-classification and multi-layer </w:t>
+      </w:r>
+      <w:proofErr w:type="spellStart"/>
+      <w:r>
+        <w:rPr>
+          <w:sz w:val="22"/>
+        </w:rPr>
+        <w:t>perceptrons</w:t>
+      </w:r>
+      <w:proofErr w:type="spellEnd"/>
+      <w:r>
+        <w:rPr>
+          <w:sz w:val="22"/>
+        </w:rPr>
+        <w:t xml:space="preserve">, to recurrent neural networks. </w:t>
+      </w:r>
+      <w:r>
+        <w:rPr>
+          <w:sz w:val="22"/>
+        </w:rPr>
+        <w:t xml:space="preserve">The algorithms will be considered for their pre-trained execution time as the intended goal is implementation into a real-time monitoring system. </w:t>
+      </w:r>
+    </w:p>
+    <w:p>
+      <w:pPr>
+        <w:pStyle w:val="ListParagraph"/>
+        <w:numPr>
+          <w:ilvl w:val="0"/>
+          <w:numId w:val="4"/>
+        </w:numPr>
+        <w:rPr>
+          <w:sz w:val="22"/>
+        </w:rPr>
+      </w:pPr>
+      <w:r>
+        <w:rPr>
+          <w:sz w:val="22"/>
+        </w:rPr>
+        <w:t xml:space="preserve">Steps (1) and (2) will be continuously re-evaluated according to model performance(s). It is plausible that the features engineered in (1) are not </w:t>
+      </w:r>
+      <w:proofErr w:type="gramStart"/>
+      <w:r>
+        <w:rPr>
+          <w:sz w:val="22"/>
+        </w:rPr>
+        <w:t>sufficient</w:t>
+      </w:r>
+      <w:proofErr w:type="gramEnd"/>
+      <w:r>
+        <w:rPr>
+          <w:sz w:val="22"/>
+        </w:rPr>
+        <w:t xml:space="preserve"> to result in accurate classification and different signal processing techniques must be researched and deployed. This is also applicable for the ML portion in (2).</w:t>
+      </w:r>
+    </w:p>
+    <w:p>
+      <w:pPr>
+        <w:pStyle w:val="ListParagraph"/>
+        <w:numPr>
+          <w:ilvl w:val="0"/>
+          <w:numId w:val="4"/>
+        </w:numPr>
+        <w:rPr>
+          <w:sz w:val="22"/>
+        </w:rPr>
+      </w:pPr>
+      <w:r>
+        <w:rPr>
+          <w:sz w:val="22"/>
+        </w:rPr>
+        <w:t xml:space="preserve">To assist in the prior steps, the data set from the sponsor </w:t>
+      </w:r>
+      <w:r>
+        <w:rPr>
+          <w:sz w:val="22"/>
+        </w:rPr>
+        <w:t xml:space="preserve">may be augmented </w:t>
+      </w:r>
+      <w:r>
+        <w:rPr>
+          <w:sz w:val="22"/>
+        </w:rPr>
+        <w:t xml:space="preserve">with other examples of environmental noise that allow for unrestricted commercial use, such as data from the </w:t>
+      </w:r>
+      <w:hyperlink r:id="rId6" w:history="1">
+        <w:r>
+          <w:rPr>
+            <w:rStyle w:val="Hyperlink"/>
+            <w:sz w:val="22"/>
+          </w:rPr>
+          <w:t>United States National Park Service</w:t>
+        </w:r>
+      </w:hyperlink>
+      <w:r>
+        <w:rPr>
+          <w:sz w:val="22"/>
+        </w:rPr>
+        <w:t xml:space="preserve">.   </w:t>
+      </w:r>
+    </w:p>
+    <w:p>
+      <w:pPr>
+        <w:pStyle w:val="ListParagraph"/>
+        <w:numPr>
+          <w:ilvl w:val="0"/>
+          <w:numId w:val="4"/>
+        </w:numPr>
+        <w:rPr>
+          <w:sz w:val="22"/>
+        </w:rPr>
+      </w:pPr>
+      <w:r>
+        <w:rPr>
+          <w:sz w:val="22"/>
+        </w:rPr>
+        <w:t>Once satisfied with the performance of the pipeline, robust documentation to retrain the algorithm(s) and reproduce and/or adapt our project for BT&amp;E</w:t>
+      </w:r>
+      <w:r>
+        <w:rPr>
+          <w:sz w:val="22"/>
+        </w:rPr>
+        <w:t xml:space="preserve"> will be generated</w:t>
+      </w:r>
+      <w:r>
+        <w:rPr>
+          <w:sz w:val="22"/>
+        </w:rPr>
+        <w:t xml:space="preserve">. </w:t>
+      </w:r>
     </w:p>
     <w:sectPr>
       <w:pgSz w:w="12240" w:h="15840"/>
@@ -46,6 +514,486 @@
     </w:sectPr>
   </w:body>
 </w:document>
+</file>
+
+<file path=word/numbering.xml><?xml version="1.0" encoding="utf-8"?>
+<w:numbering xmlns:wpc="http://schemas.microsoft.com/office/word/2010/wordprocessingCanvas" xmlns:cx="http://schemas.microsoft.com/office/drawing/2014/chartex" xmlns:cx1="http://schemas.microsoft.com/office/drawing/2015/9/8/chartex" xmlns:cx2="http://schemas.microsoft.com/office/drawing/2015/10/21/chartex" xmlns:cx3="http://schemas.microsoft.com/office/drawing/2016/5/9/chartex" xmlns:cx4="http://schemas.microsoft.com/office/drawing/2016/5/10/chartex" xmlns:cx5="http://schemas.microsoft.com/office/drawing/2016/5/11/chartex" xmlns:cx6="http://schemas.microsoft.com/office/drawing/2016/5/12/chartex" xmlns:cx7="http://schemas.microsoft.com/office/drawing/2016/5/13/chartex" xmlns:cx8="http://schemas.microsoft.com/office/drawing/2016/5/14/chartex" xmlns:mc="http://schemas.openxmlformats.org/markup-compatibility/2006" xmlns:aink="http://schemas.microsoft.com/office/drawing/2016/ink" xmlns:am3d="http://schemas.microsoft.com/office/drawing/2017/model3d" xmlns:o="urn:schemas-microsoft-com:office:office" xmlns:r="http://schemas.openxmlformats.org/officeDocument/2006/relationships" xmlns:m="http://schemas.openxmlformats.org/officeDocument/2006/math" xmlns:v="urn:schemas-microsoft-com:vml" xmlns:wp14="http://schemas.microsoft.com/office/word/2010/wordprocessingDrawing" xmlns:wp="http://schemas.openxmlformats.org/drawingml/2006/wordprocessingDrawing" xmlns:w10="urn:schemas-microsoft-com:office:word" xmlns:w="http://schemas.openxmlformats.org/wordprocessingml/2006/main" xmlns:w14="http://schemas.microsoft.com/office/word/2010/wordml" xmlns:w15="http://schemas.microsoft.com/office/word/2012/wordml" xmlns:w16cid="http://schemas.microsoft.com/office/word/2016/wordml/cid" xmlns:w16se="http://schemas.microsoft.com/office/word/2015/wordml/symex" xmlns:wpg="http://schemas.microsoft.com/office/word/2010/wordprocessingGroup" xmlns:wpi="http://schemas.microsoft.com/office/word/2010/wordprocessingInk" xmlns:wne="http://schemas.microsoft.com/office/word/2006/wordml" xmlns:wps="http://schemas.microsoft.com/office/word/2010/wordprocessingShape" mc:Ignorable="w14 w15 w16se w16cid wp14">
+  <w:abstractNum w:abstractNumId="0" w15:restartNumberingAfterBreak="0">
+    <w:nsid w:val="08135F2B"/>
+    <w:multiLevelType w:val="hybridMultilevel"/>
+    <w:tmpl w:val="907C80AE"/>
+    <w:lvl w:ilvl="0" w:tplc="0409000F">
+      <w:start w:val="1"/>
+      <w:numFmt w:val="decimal"/>
+      <w:lvlText w:val="%1."/>
+      <w:lvlJc w:val="left"/>
+      <w:pPr>
+        <w:ind w:left="720" w:hanging="360"/>
+      </w:pPr>
+    </w:lvl>
+    <w:lvl w:ilvl="1" w:tplc="04090019" w:tentative="1">
+      <w:start w:val="1"/>
+      <w:numFmt w:val="lowerLetter"/>
+      <w:lvlText w:val="%2."/>
+      <w:lvlJc w:val="left"/>
+      <w:pPr>
+        <w:ind w:left="1440" w:hanging="360"/>
+      </w:pPr>
+    </w:lvl>
+    <w:lvl w:ilvl="2" w:tplc="0409001B" w:tentative="1">
+      <w:start w:val="1"/>
+      <w:numFmt w:val="lowerRoman"/>
+      <w:lvlText w:val="%3."/>
+      <w:lvlJc w:val="right"/>
+      <w:pPr>
+        <w:ind w:left="2160" w:hanging="180"/>
+      </w:pPr>
+    </w:lvl>
+    <w:lvl w:ilvl="3" w:tplc="0409000F" w:tentative="1">
+      <w:start w:val="1"/>
+      <w:numFmt w:val="decimal"/>
+      <w:lvlText w:val="%4."/>
+      <w:lvlJc w:val="left"/>
+      <w:pPr>
+        <w:ind w:left="2880" w:hanging="360"/>
+      </w:pPr>
+    </w:lvl>
+    <w:lvl w:ilvl="4" w:tplc="04090019" w:tentative="1">
+      <w:start w:val="1"/>
+      <w:numFmt w:val="lowerLetter"/>
+      <w:lvlText w:val="%5."/>
+      <w:lvlJc w:val="left"/>
+      <w:pPr>
+        <w:ind w:left="3600" w:hanging="360"/>
+      </w:pPr>
+    </w:lvl>
+    <w:lvl w:ilvl="5" w:tplc="0409001B" w:tentative="1">
+      <w:start w:val="1"/>
+      <w:numFmt w:val="lowerRoman"/>
+      <w:lvlText w:val="%6."/>
+      <w:lvlJc w:val="right"/>
+      <w:pPr>
+        <w:ind w:left="4320" w:hanging="180"/>
+      </w:pPr>
+    </w:lvl>
+    <w:lvl w:ilvl="6" w:tplc="0409000F" w:tentative="1">
+      <w:start w:val="1"/>
+      <w:numFmt w:val="decimal"/>
+      <w:lvlText w:val="%7."/>
+      <w:lvlJc w:val="left"/>
+      <w:pPr>
+        <w:ind w:left="5040" w:hanging="360"/>
+      </w:pPr>
+    </w:lvl>
+    <w:lvl w:ilvl="7" w:tplc="04090019" w:tentative="1">
+      <w:start w:val="1"/>
+      <w:numFmt w:val="lowerLetter"/>
+      <w:lvlText w:val="%8."/>
+      <w:lvlJc w:val="left"/>
+      <w:pPr>
+        <w:ind w:left="5760" w:hanging="360"/>
+      </w:pPr>
+    </w:lvl>
+    <w:lvl w:ilvl="8" w:tplc="0409001B" w:tentative="1">
+      <w:start w:val="1"/>
+      <w:numFmt w:val="lowerRoman"/>
+      <w:lvlText w:val="%9."/>
+      <w:lvlJc w:val="right"/>
+      <w:pPr>
+        <w:ind w:left="6480" w:hanging="180"/>
+      </w:pPr>
+    </w:lvl>
+  </w:abstractNum>
+  <w:abstractNum w:abstractNumId="1" w15:restartNumberingAfterBreak="0">
+    <w:nsid w:val="330E4D3B"/>
+    <w:multiLevelType w:val="hybridMultilevel"/>
+    <w:tmpl w:val="3872DBE0"/>
+    <w:lvl w:ilvl="0" w:tplc="0409000F">
+      <w:start w:val="1"/>
+      <w:numFmt w:val="decimal"/>
+      <w:lvlText w:val="%1."/>
+      <w:lvlJc w:val="left"/>
+      <w:pPr>
+        <w:ind w:left="720" w:hanging="360"/>
+      </w:pPr>
+    </w:lvl>
+    <w:lvl w:ilvl="1" w:tplc="04090019" w:tentative="1">
+      <w:start w:val="1"/>
+      <w:numFmt w:val="lowerLetter"/>
+      <w:lvlText w:val="%2."/>
+      <w:lvlJc w:val="left"/>
+      <w:pPr>
+        <w:ind w:left="1440" w:hanging="360"/>
+      </w:pPr>
+    </w:lvl>
+    <w:lvl w:ilvl="2" w:tplc="0409001B" w:tentative="1">
+      <w:start w:val="1"/>
+      <w:numFmt w:val="lowerRoman"/>
+      <w:lvlText w:val="%3."/>
+      <w:lvlJc w:val="right"/>
+      <w:pPr>
+        <w:ind w:left="2160" w:hanging="180"/>
+      </w:pPr>
+    </w:lvl>
+    <w:lvl w:ilvl="3" w:tplc="0409000F" w:tentative="1">
+      <w:start w:val="1"/>
+      <w:numFmt w:val="decimal"/>
+      <w:lvlText w:val="%4."/>
+      <w:lvlJc w:val="left"/>
+      <w:pPr>
+        <w:ind w:left="2880" w:hanging="360"/>
+      </w:pPr>
+    </w:lvl>
+    <w:lvl w:ilvl="4" w:tplc="04090019" w:tentative="1">
+      <w:start w:val="1"/>
+      <w:numFmt w:val="lowerLetter"/>
+      <w:lvlText w:val="%5."/>
+      <w:lvlJc w:val="left"/>
+      <w:pPr>
+        <w:ind w:left="3600" w:hanging="360"/>
+      </w:pPr>
+    </w:lvl>
+    <w:lvl w:ilvl="5" w:tplc="0409001B" w:tentative="1">
+      <w:start w:val="1"/>
+      <w:numFmt w:val="lowerRoman"/>
+      <w:lvlText w:val="%6."/>
+      <w:lvlJc w:val="right"/>
+      <w:pPr>
+        <w:ind w:left="4320" w:hanging="180"/>
+      </w:pPr>
+    </w:lvl>
+    <w:lvl w:ilvl="6" w:tplc="0409000F" w:tentative="1">
+      <w:start w:val="1"/>
+      <w:numFmt w:val="decimal"/>
+      <w:lvlText w:val="%7."/>
+      <w:lvlJc w:val="left"/>
+      <w:pPr>
+        <w:ind w:left="5040" w:hanging="360"/>
+      </w:pPr>
+    </w:lvl>
+    <w:lvl w:ilvl="7" w:tplc="04090019" w:tentative="1">
+      <w:start w:val="1"/>
+      <w:numFmt w:val="lowerLetter"/>
+      <w:lvlText w:val="%8."/>
+      <w:lvlJc w:val="left"/>
+      <w:pPr>
+        <w:ind w:left="5760" w:hanging="360"/>
+      </w:pPr>
+    </w:lvl>
+    <w:lvl w:ilvl="8" w:tplc="0409001B" w:tentative="1">
+      <w:start w:val="1"/>
+      <w:numFmt w:val="lowerRoman"/>
+      <w:lvlText w:val="%9."/>
+      <w:lvlJc w:val="right"/>
+      <w:pPr>
+        <w:ind w:left="6480" w:hanging="180"/>
+      </w:pPr>
+    </w:lvl>
+  </w:abstractNum>
+  <w:abstractNum w:abstractNumId="2" w15:restartNumberingAfterBreak="0">
+    <w:nsid w:val="3D7918F5"/>
+    <w:multiLevelType w:val="hybridMultilevel"/>
+    <w:tmpl w:val="98045572"/>
+    <w:lvl w:ilvl="0" w:tplc="16B21AEE">
+      <w:start w:val="1"/>
+      <w:numFmt w:val="bullet"/>
+      <w:lvlText w:val="-"/>
+      <w:lvlJc w:val="left"/>
+      <w:pPr>
+        <w:ind w:left="720" w:hanging="360"/>
+      </w:pPr>
+      <w:rPr>
+        <w:rFonts w:ascii="Calibri" w:eastAsiaTheme="minorEastAsia" w:hAnsi="Calibri" w:cs="Calibri" w:hint="default"/>
+      </w:rPr>
+    </w:lvl>
+    <w:lvl w:ilvl="1" w:tplc="04090003" w:tentative="1">
+      <w:start w:val="1"/>
+      <w:numFmt w:val="bullet"/>
+      <w:lvlText w:val="o"/>
+      <w:lvlJc w:val="left"/>
+      <w:pPr>
+        <w:ind w:left="1440" w:hanging="360"/>
+      </w:pPr>
+      <w:rPr>
+        <w:rFonts w:ascii="Courier New" w:hAnsi="Courier New" w:cs="Courier New" w:hint="default"/>
+      </w:rPr>
+    </w:lvl>
+    <w:lvl w:ilvl="2" w:tplc="04090005" w:tentative="1">
+      <w:start w:val="1"/>
+      <w:numFmt w:val="bullet"/>
+      <w:lvlText w:val=""/>
+      <w:lvlJc w:val="left"/>
+      <w:pPr>
+        <w:ind w:left="2160" w:hanging="360"/>
+      </w:pPr>
+      <w:rPr>
+        <w:rFonts w:ascii="Wingdings" w:hAnsi="Wingdings" w:hint="default"/>
+      </w:rPr>
+    </w:lvl>
+    <w:lvl w:ilvl="3" w:tplc="04090001" w:tentative="1">
+      <w:start w:val="1"/>
+      <w:numFmt w:val="bullet"/>
+      <w:lvlText w:val=""/>
+      <w:lvlJc w:val="left"/>
+      <w:pPr>
+        <w:ind w:left="2880" w:hanging="360"/>
+      </w:pPr>
+      <w:rPr>
+        <w:rFonts w:ascii="Symbol" w:hAnsi="Symbol" w:hint="default"/>
+      </w:rPr>
+    </w:lvl>
+    <w:lvl w:ilvl="4" w:tplc="04090003" w:tentative="1">
+      <w:start w:val="1"/>
+      <w:numFmt w:val="bullet"/>
+      <w:lvlText w:val="o"/>
+      <w:lvlJc w:val="left"/>
+      <w:pPr>
+        <w:ind w:left="3600" w:hanging="360"/>
+      </w:pPr>
+      <w:rPr>
+        <w:rFonts w:ascii="Courier New" w:hAnsi="Courier New" w:cs="Courier New" w:hint="default"/>
+      </w:rPr>
+    </w:lvl>
+    <w:lvl w:ilvl="5" w:tplc="04090005" w:tentative="1">
+      <w:start w:val="1"/>
+      <w:numFmt w:val="bullet"/>
+      <w:lvlText w:val=""/>
+      <w:lvlJc w:val="left"/>
+      <w:pPr>
+        <w:ind w:left="4320" w:hanging="360"/>
+      </w:pPr>
+      <w:rPr>
+        <w:rFonts w:ascii="Wingdings" w:hAnsi="Wingdings" w:hint="default"/>
+      </w:rPr>
+    </w:lvl>
+    <w:lvl w:ilvl="6" w:tplc="04090001" w:tentative="1">
+      <w:start w:val="1"/>
+      <w:numFmt w:val="bullet"/>
+      <w:lvlText w:val=""/>
+      <w:lvlJc w:val="left"/>
+      <w:pPr>
+        <w:ind w:left="5040" w:hanging="360"/>
+      </w:pPr>
+      <w:rPr>
+        <w:rFonts w:ascii="Symbol" w:hAnsi="Symbol" w:hint="default"/>
+      </w:rPr>
+    </w:lvl>
+    <w:lvl w:ilvl="7" w:tplc="04090003" w:tentative="1">
+      <w:start w:val="1"/>
+      <w:numFmt w:val="bullet"/>
+      <w:lvlText w:val="o"/>
+      <w:lvlJc w:val="left"/>
+      <w:pPr>
+        <w:ind w:left="5760" w:hanging="360"/>
+      </w:pPr>
+      <w:rPr>
+        <w:rFonts w:ascii="Courier New" w:hAnsi="Courier New" w:cs="Courier New" w:hint="default"/>
+      </w:rPr>
+    </w:lvl>
+    <w:lvl w:ilvl="8" w:tplc="04090005" w:tentative="1">
+      <w:start w:val="1"/>
+      <w:numFmt w:val="bullet"/>
+      <w:lvlText w:val=""/>
+      <w:lvlJc w:val="left"/>
+      <w:pPr>
+        <w:ind w:left="6480" w:hanging="360"/>
+      </w:pPr>
+      <w:rPr>
+        <w:rFonts w:ascii="Wingdings" w:hAnsi="Wingdings" w:hint="default"/>
+      </w:rPr>
+    </w:lvl>
+  </w:abstractNum>
+  <w:abstractNum w:abstractNumId="3" w15:restartNumberingAfterBreak="0">
+    <w:nsid w:val="438F05A1"/>
+    <w:multiLevelType w:val="hybridMultilevel"/>
+    <w:tmpl w:val="42B8FF68"/>
+    <w:lvl w:ilvl="0" w:tplc="0409000F">
+      <w:start w:val="1"/>
+      <w:numFmt w:val="decimal"/>
+      <w:lvlText w:val="%1."/>
+      <w:lvlJc w:val="left"/>
+      <w:pPr>
+        <w:ind w:left="720" w:hanging="360"/>
+      </w:pPr>
+    </w:lvl>
+    <w:lvl w:ilvl="1" w:tplc="04090019" w:tentative="1">
+      <w:start w:val="1"/>
+      <w:numFmt w:val="lowerLetter"/>
+      <w:lvlText w:val="%2."/>
+      <w:lvlJc w:val="left"/>
+      <w:pPr>
+        <w:ind w:left="1440" w:hanging="360"/>
+      </w:pPr>
+    </w:lvl>
+    <w:lvl w:ilvl="2" w:tplc="0409001B" w:tentative="1">
+      <w:start w:val="1"/>
+      <w:numFmt w:val="lowerRoman"/>
+      <w:lvlText w:val="%3."/>
+      <w:lvlJc w:val="right"/>
+      <w:pPr>
+        <w:ind w:left="2160" w:hanging="180"/>
+      </w:pPr>
+    </w:lvl>
+    <w:lvl w:ilvl="3" w:tplc="0409000F" w:tentative="1">
+      <w:start w:val="1"/>
+      <w:numFmt w:val="decimal"/>
+      <w:lvlText w:val="%4."/>
+      <w:lvlJc w:val="left"/>
+      <w:pPr>
+        <w:ind w:left="2880" w:hanging="360"/>
+      </w:pPr>
+    </w:lvl>
+    <w:lvl w:ilvl="4" w:tplc="04090019" w:tentative="1">
+      <w:start w:val="1"/>
+      <w:numFmt w:val="lowerLetter"/>
+      <w:lvlText w:val="%5."/>
+      <w:lvlJc w:val="left"/>
+      <w:pPr>
+        <w:ind w:left="3600" w:hanging="360"/>
+      </w:pPr>
+    </w:lvl>
+    <w:lvl w:ilvl="5" w:tplc="0409001B" w:tentative="1">
+      <w:start w:val="1"/>
+      <w:numFmt w:val="lowerRoman"/>
+      <w:lvlText w:val="%6."/>
+      <w:lvlJc w:val="right"/>
+      <w:pPr>
+        <w:ind w:left="4320" w:hanging="180"/>
+      </w:pPr>
+    </w:lvl>
+    <w:lvl w:ilvl="6" w:tplc="0409000F" w:tentative="1">
+      <w:start w:val="1"/>
+      <w:numFmt w:val="decimal"/>
+      <w:lvlText w:val="%7."/>
+      <w:lvlJc w:val="left"/>
+      <w:pPr>
+        <w:ind w:left="5040" w:hanging="360"/>
+      </w:pPr>
+    </w:lvl>
+    <w:lvl w:ilvl="7" w:tplc="04090019" w:tentative="1">
+      <w:start w:val="1"/>
+      <w:numFmt w:val="lowerLetter"/>
+      <w:lvlText w:val="%8."/>
+      <w:lvlJc w:val="left"/>
+      <w:pPr>
+        <w:ind w:left="5760" w:hanging="360"/>
+      </w:pPr>
+    </w:lvl>
+    <w:lvl w:ilvl="8" w:tplc="0409001B" w:tentative="1">
+      <w:start w:val="1"/>
+      <w:numFmt w:val="lowerRoman"/>
+      <w:lvlText w:val="%9."/>
+      <w:lvlJc w:val="right"/>
+      <w:pPr>
+        <w:ind w:left="6480" w:hanging="180"/>
+      </w:pPr>
+    </w:lvl>
+  </w:abstractNum>
+  <w:abstractNum w:abstractNumId="4" w15:restartNumberingAfterBreak="0">
+    <w:nsid w:val="5A7A485B"/>
+    <w:multiLevelType w:val="hybridMultilevel"/>
+    <w:tmpl w:val="D750C9C2"/>
+    <w:lvl w:ilvl="0" w:tplc="0409000F">
+      <w:start w:val="1"/>
+      <w:numFmt w:val="decimal"/>
+      <w:lvlText w:val="%1."/>
+      <w:lvlJc w:val="left"/>
+      <w:pPr>
+        <w:ind w:left="720" w:hanging="360"/>
+      </w:pPr>
+      <w:rPr>
+        <w:rFonts w:hint="default"/>
+      </w:rPr>
+    </w:lvl>
+    <w:lvl w:ilvl="1" w:tplc="04090019" w:tentative="1">
+      <w:start w:val="1"/>
+      <w:numFmt w:val="lowerLetter"/>
+      <w:lvlText w:val="%2."/>
+      <w:lvlJc w:val="left"/>
+      <w:pPr>
+        <w:ind w:left="1440" w:hanging="360"/>
+      </w:pPr>
+    </w:lvl>
+    <w:lvl w:ilvl="2" w:tplc="0409001B" w:tentative="1">
+      <w:start w:val="1"/>
+      <w:numFmt w:val="lowerRoman"/>
+      <w:lvlText w:val="%3."/>
+      <w:lvlJc w:val="right"/>
+      <w:pPr>
+        <w:ind w:left="2160" w:hanging="180"/>
+      </w:pPr>
+    </w:lvl>
+    <w:lvl w:ilvl="3" w:tplc="0409000F" w:tentative="1">
+      <w:start w:val="1"/>
+      <w:numFmt w:val="decimal"/>
+      <w:lvlText w:val="%4."/>
+      <w:lvlJc w:val="left"/>
+      <w:pPr>
+        <w:ind w:left="2880" w:hanging="360"/>
+      </w:pPr>
+    </w:lvl>
+    <w:lvl w:ilvl="4" w:tplc="04090019" w:tentative="1">
+      <w:start w:val="1"/>
+      <w:numFmt w:val="lowerLetter"/>
+      <w:lvlText w:val="%5."/>
+      <w:lvlJc w:val="left"/>
+      <w:pPr>
+        <w:ind w:left="3600" w:hanging="360"/>
+      </w:pPr>
+    </w:lvl>
+    <w:lvl w:ilvl="5" w:tplc="0409001B" w:tentative="1">
+      <w:start w:val="1"/>
+      <w:numFmt w:val="lowerRoman"/>
+      <w:lvlText w:val="%6."/>
+      <w:lvlJc w:val="right"/>
+      <w:pPr>
+        <w:ind w:left="4320" w:hanging="180"/>
+      </w:pPr>
+    </w:lvl>
+    <w:lvl w:ilvl="6" w:tplc="0409000F" w:tentative="1">
+      <w:start w:val="1"/>
+      <w:numFmt w:val="decimal"/>
+      <w:lvlText w:val="%7."/>
+      <w:lvlJc w:val="left"/>
+      <w:pPr>
+        <w:ind w:left="5040" w:hanging="360"/>
+      </w:pPr>
+    </w:lvl>
+    <w:lvl w:ilvl="7" w:tplc="04090019" w:tentative="1">
+      <w:start w:val="1"/>
+      <w:numFmt w:val="lowerLetter"/>
+      <w:lvlText w:val="%8."/>
+      <w:lvlJc w:val="left"/>
+      <w:pPr>
+        <w:ind w:left="5760" w:hanging="360"/>
+      </w:pPr>
+    </w:lvl>
+    <w:lvl w:ilvl="8" w:tplc="0409001B" w:tentative="1">
+      <w:start w:val="1"/>
+      <w:numFmt w:val="lowerRoman"/>
+      <w:lvlText w:val="%9."/>
+      <w:lvlJc w:val="right"/>
+      <w:pPr>
+        <w:ind w:left="6480" w:hanging="180"/>
+      </w:pPr>
+    </w:lvl>
+  </w:abstractNum>
+  <w:num w:numId="1">
+    <w:abstractNumId w:val="2"/>
+  </w:num>
+  <w:num w:numId="2">
+    <w:abstractNumId w:val="4"/>
+  </w:num>
+  <w:num w:numId="3">
+    <w:abstractNumId w:val="1"/>
+  </w:num>
+  <w:num w:numId="4">
+    <w:abstractNumId w:val="3"/>
+  </w:num>
+  <w:num w:numId="5">
+    <w:abstractNumId w:val="0"/>
+  </w:num>
+</w:numbering>
 </file>
 
 <file path=word/styles.xml><?xml version="1.0" encoding="utf-8"?>
@@ -171,6 +1119,7 @@
     <w:lsdException w:name="HTML Sample" w:semiHidden="1" w:unhideWhenUsed="1"/>
     <w:lsdException w:name="HTML Typewriter" w:semiHidden="1" w:unhideWhenUsed="1"/>
     <w:lsdException w:name="HTML Variable" w:semiHidden="1" w:unhideWhenUsed="1"/>
+    <w:lsdException w:name="Normal Table" w:semiHidden="1" w:unhideWhenUsed="1"/>
     <w:lsdException w:name="annotation subject" w:semiHidden="1" w:unhideWhenUsed="1"/>
     <w:lsdException w:name="No List" w:semiHidden="1" w:unhideWhenUsed="1"/>
     <w:lsdException w:name="Outline List 1" w:semiHidden="1" w:unhideWhenUsed="1"/>
@@ -214,8 +1163,10 @@
     <w:lsdException w:name="Table Elegant" w:semiHidden="1" w:unhideWhenUsed="1"/>
     <w:lsdException w:name="Table Professional" w:semiHidden="1" w:unhideWhenUsed="1"/>
     <w:lsdException w:name="Table Subtle 1" w:semiHidden="1" w:unhideWhenUsed="1"/>
+    <w:lsdException w:name="Table Subtle 2" w:semiHidden="1" w:unhideWhenUsed="1"/>
     <w:lsdException w:name="Table Web 1" w:semiHidden="1" w:unhideWhenUsed="1"/>
     <w:lsdException w:name="Table Web 2" w:semiHidden="1" w:unhideWhenUsed="1"/>
+    <w:lsdException w:name="Table Web 3" w:semiHidden="1" w:unhideWhenUsed="1"/>
     <w:lsdException w:name="Balloon Text" w:semiHidden="1" w:unhideWhenUsed="1"/>
     <w:lsdException w:name="Table Grid" w:uiPriority="39"/>
     <w:lsdException w:name="Table Theme" w:semiHidden="1" w:unhideWhenUsed="1"/>
@@ -464,6 +1415,28 @@
       <w:szCs w:val="32"/>
     </w:rPr>
   </w:style>
+  <w:style w:type="paragraph" w:styleId="Heading2">
+    <w:name w:val="heading 2"/>
+    <w:basedOn w:val="Normal"/>
+    <w:next w:val="Normal"/>
+    <w:link w:val="Heading2Char"/>
+    <w:uiPriority w:val="9"/>
+    <w:unhideWhenUsed/>
+    <w:qFormat/>
+    <w:rsid w:val="00553DD9"/>
+    <w:pPr>
+      <w:keepNext/>
+      <w:keepLines/>
+      <w:spacing w:before="40" w:after="0"/>
+      <w:outlineLvl w:val="1"/>
+    </w:pPr>
+    <w:rPr>
+      <w:rFonts w:asciiTheme="majorHAnsi" w:eastAsiaTheme="majorEastAsia" w:hAnsiTheme="majorHAnsi" w:cstheme="majorBidi"/>
+      <w:color w:val="2F5496" w:themeColor="accent1" w:themeShade="BF"/>
+      <w:sz w:val="26"/>
+      <w:szCs w:val="26"/>
+    </w:rPr>
+  </w:style>
   <w:style w:type="character" w:default="1" w:styleId="DefaultParagraphFont">
     <w:name w:val="Default Paragraph Font"/>
     <w:uiPriority w:val="1"/>
@@ -502,6 +1475,82 @@
       <w:color w:val="2F5496" w:themeColor="accent1" w:themeShade="BF"/>
       <w:sz w:val="32"/>
       <w:szCs w:val="32"/>
+    </w:rPr>
+  </w:style>
+  <w:style w:type="paragraph" w:styleId="ListParagraph">
+    <w:name w:val="List Paragraph"/>
+    <w:basedOn w:val="Normal"/>
+    <w:uiPriority w:val="34"/>
+    <w:qFormat/>
+    <w:rsid w:val="00553DD9"/>
+    <w:pPr>
+      <w:spacing w:after="0" w:line="240" w:lineRule="auto"/>
+      <w:ind w:left="720"/>
+      <w:contextualSpacing/>
+    </w:pPr>
+    <w:rPr>
+      <w:rFonts w:eastAsiaTheme="minorEastAsia"/>
+      <w:sz w:val="24"/>
+      <w:szCs w:val="24"/>
+      <w:lang w:eastAsia="zh-CN"/>
+    </w:rPr>
+  </w:style>
+  <w:style w:type="character" w:styleId="Hyperlink">
+    <w:name w:val="Hyperlink"/>
+    <w:basedOn w:val="DefaultParagraphFont"/>
+    <w:uiPriority w:val="99"/>
+    <w:unhideWhenUsed/>
+    <w:rsid w:val="00553DD9"/>
+    <w:rPr>
+      <w:color w:val="0563C1" w:themeColor="hyperlink"/>
+      <w:u w:val="single"/>
+    </w:rPr>
+  </w:style>
+  <w:style w:type="character" w:customStyle="1" w:styleId="Heading2Char">
+    <w:name w:val="Heading 2 Char"/>
+    <w:basedOn w:val="DefaultParagraphFont"/>
+    <w:link w:val="Heading2"/>
+    <w:uiPriority w:val="9"/>
+    <w:rsid w:val="00553DD9"/>
+    <w:rPr>
+      <w:rFonts w:asciiTheme="majorHAnsi" w:eastAsiaTheme="majorEastAsia" w:hAnsiTheme="majorHAnsi" w:cstheme="majorBidi"/>
+      <w:color w:val="2F5496" w:themeColor="accent1" w:themeShade="BF"/>
+      <w:sz w:val="26"/>
+      <w:szCs w:val="26"/>
+    </w:rPr>
+  </w:style>
+  <w:style w:type="paragraph" w:styleId="Title">
+    <w:name w:val="Title"/>
+    <w:basedOn w:val="Normal"/>
+    <w:next w:val="Normal"/>
+    <w:link w:val="TitleChar"/>
+    <w:uiPriority w:val="10"/>
+    <w:qFormat/>
+    <w:rsid w:val="0001454F"/>
+    <w:pPr>
+      <w:spacing w:after="0" w:line="240" w:lineRule="auto"/>
+      <w:contextualSpacing/>
+    </w:pPr>
+    <w:rPr>
+      <w:rFonts w:asciiTheme="majorHAnsi" w:eastAsiaTheme="majorEastAsia" w:hAnsiTheme="majorHAnsi" w:cstheme="majorBidi"/>
+      <w:spacing w:val="-10"/>
+      <w:kern w:val="28"/>
+      <w:sz w:val="56"/>
+      <w:szCs w:val="56"/>
+    </w:rPr>
+  </w:style>
+  <w:style w:type="character" w:customStyle="1" w:styleId="TitleChar">
+    <w:name w:val="Title Char"/>
+    <w:basedOn w:val="DefaultParagraphFont"/>
+    <w:link w:val="Title"/>
+    <w:uiPriority w:val="10"/>
+    <w:rsid w:val="0001454F"/>
+    <w:rPr>
+      <w:rFonts w:asciiTheme="majorHAnsi" w:eastAsiaTheme="majorEastAsia" w:hAnsiTheme="majorHAnsi" w:cstheme="majorBidi"/>
+      <w:spacing w:val="-10"/>
+      <w:kern w:val="28"/>
+      <w:sz w:val="56"/>
+      <w:szCs w:val="56"/>
     </w:rPr>
   </w:style>
 </w:styles>

</xml_diff>

<commit_message>
Minor edits to the Problem Statement doc
</commit_message>
<xml_diff>
--- a/devdocs/EnvNoiseDetectorProblemStatement.docx
+++ b/devdocs/EnvNoiseDetectorProblemStatement.docx
@@ -58,7 +58,12 @@
         </w:r>
       </w:hyperlink>
       <w:r>
-        <w:t xml:space="preserve"> (FAA). Aircraft manufacturers such as Airbus and Boeing must demonstrate adherence to these standards for all new or derivative aircraft models which includes flight testing of prototype aircraft. Community noise flight tests consist of instrumenting one end of a runway of a remote airport with acoustic recording devices and recording the acoustic signatures as the test plane is flown over the instrumentation for many conditions as required by the Federal regulations. To avoid costly and </w:t>
+        <w:t xml:space="preserve"> (FAA). Aircraft manufacturers such as Airbus and Boeing must demonstrate adherence to these standards for all new or derivative aircraft models which includes flight testing of prototype aircraft. Community noise flight tests consist of instrumenting one end of a runway of a remote airport </w:t>
+      </w:r>
+      <w:bookmarkStart w:id="0" w:name="_GoBack"/>
+      <w:bookmarkEnd w:id="0"/>
+      <w:r>
+        <w:t xml:space="preserve">with acoustic recording devices and recording the acoustic signatures as the test plane is flown over the instrumentation for many conditions as required by the Federal regulations. To avoid costly and </w:t>
       </w:r>
       <w:r>
         <w:t>time-consuming</w:t>
@@ -72,27 +77,7 @@
         <w:ind w:firstLine="720"/>
       </w:pPr>
       <w:r>
-        <w:t>This</w:t>
-      </w:r>
-      <w:r>
-        <w:t xml:space="preserve"> </w:t>
-      </w:r>
-      <w:r>
-        <w:t xml:space="preserve">project is a feasibility study into using automated procedures for detecting and assessing environmental noise contamination. The goal is to monitor, detect, and classify the presence of environmental noise in real-time. The scope of the classification should be </w:t>
-      </w:r>
-      <w:proofErr w:type="gramStart"/>
-      <w:r>
-        <w:t>sufficient</w:t>
-      </w:r>
-      <w:proofErr w:type="gramEnd"/>
-      <w:r>
-        <w:t xml:space="preserve"> to guide test engineers on the necessary recourse. For example, whether the flight condition need be redone or what type(s) of contaminant noise sources need to be removed from the testing site. Human labor designated for these tasks, while reasonably effective, is taxing and not cost-efficient. Thus, the</w:t>
-      </w:r>
-      <w:r>
-        <w:t xml:space="preserve"> </w:t>
-      </w:r>
-      <w:r>
-        <w:t xml:space="preserve">proposed signal processing and machine learning-based system for this problem. </w:t>
+        <w:t xml:space="preserve">This project is a feasibility study into using automated procedures for detecting and assessing environmental noise contamination. The goal is to monitor, detect, and classify the presence of environmental noise in real-time. The scope of the classification should be sufficient to guide test engineers on the necessary recourse. For example, whether the flight condition need be redone or what type(s) of contaminant noise sources need to be removed from the testing site. Human labor designated for these tasks, while reasonably effective, is taxing and not cost-efficient. Thus, the proposed signal processing and machine learning-based system for this problem. </w:t>
       </w:r>
     </w:p>
     <w:p>
@@ -108,31 +93,7 @@
         <w:ind w:firstLine="720"/>
       </w:pPr>
       <w:r>
-        <w:t>The target audience of the noise contamination detector is an aircraft manufacturer, the sponsor Boeing Test &amp; Evaluation (BT&amp;E). This</w:t>
-      </w:r>
-      <w:r>
-        <w:t xml:space="preserve"> </w:t>
-      </w:r>
-      <w:r>
-        <w:t>project c</w:t>
-      </w:r>
-      <w:r>
-        <w:t xml:space="preserve">ould </w:t>
-      </w:r>
-      <w:r>
-        <w:t>remove the need for multiple on-site work stations and operators and could lead to significant cost reductions for BT&amp;E. The performance of the system could</w:t>
-      </w:r>
-      <w:r>
-        <w:t xml:space="preserve"> </w:t>
-      </w:r>
-      <w:r>
-        <w:t>increase the accuracy and repeatability of the detection, further streamlining regulatory noise testing</w:t>
-      </w:r>
-      <w:r>
-        <w:t xml:space="preserve"> </w:t>
-      </w:r>
-      <w:r>
-        <w:t xml:space="preserve">by BT&amp;E. </w:t>
+        <w:t xml:space="preserve">The target audience of the noise contamination detector is an aircraft manufacturer, the sponsor Boeing Test &amp; Evaluation (BT&amp;E). This project could remove the need for multiple on-site work stations and operators and could lead to significant cost reductions for BT&amp;E. The performance of the system could increase the accuracy and repeatability of the detection, further streamlining regulatory noise testing by BT&amp;E. </w:t>
       </w:r>
     </w:p>
     <w:p>
@@ -149,13 +110,7 @@
         <w:ind w:firstLine="720"/>
       </w:pPr>
       <w:r>
-        <w:t>The project, its models, its software code, and data must not limit the commercial use by The Boeing Company. Furthermore, all software code must be executable in MATLAB, the preferred computational platform</w:t>
-      </w:r>
-      <w:r>
-        <w:t xml:space="preserve"> </w:t>
-      </w:r>
-      <w:r>
-        <w:t xml:space="preserve">for the BT&amp;E noise testing division. </w:t>
+        <w:t xml:space="preserve">The project, its models, its software code, and data must not limit the commercial use by The Boeing Company. Furthermore, all software code must be executable in MATLAB, the preferred computational platform for the BT&amp;E noise testing division. </w:t>
       </w:r>
     </w:p>
     <w:p>
@@ -199,15 +154,7 @@
         <w:rPr>
           <w:sz w:val="22"/>
         </w:rPr>
-        <w:t>Measures of the algorithm’s performance when deployed in various “environments” – i.e. for a wide spectrum of noisy audio sign</w:t>
-      </w:r>
-      <w:bookmarkStart w:id="0" w:name="_GoBack"/>
-      <w:bookmarkEnd w:id="0"/>
-      <w:r>
-        <w:rPr>
-          <w:sz w:val="22"/>
-        </w:rPr>
-        <w:t xml:space="preserve">als and contamination sources. </w:t>
+        <w:t xml:space="preserve">Measures of the algorithm’s performance when deployed in various “environments” – i.e. for a wide spectrum of noisy audio signals and contamination sources. </w:t>
       </w:r>
     </w:p>
     <w:p>
@@ -268,6 +215,9 @@
         <w:t>Label</w:t>
       </w:r>
       <w:r>
+        <w:t>ed</w:t>
+      </w:r>
+      <w:r>
         <w:t xml:space="preserve"> example training data (acoustic signals with/without contamination) </w:t>
       </w:r>
       <w:r>
@@ -287,10 +237,16 @@
         <w:ind w:firstLine="360"/>
       </w:pPr>
       <w:r>
-        <w:t>The projects</w:t>
-      </w:r>
-      <w:r>
-        <w:t xml:space="preserve"> seek to research, develop</w:t>
+        <w:t>The project</w:t>
+      </w:r>
+      <w:r>
+        <w:t xml:space="preserve"> seek</w:t>
+      </w:r>
+      <w:r>
+        <w:t>s</w:t>
+      </w:r>
+      <w:r>
+        <w:t xml:space="preserve"> to research, develop</w:t>
       </w:r>
       <w:r>
         <w:t>,</w:t>
@@ -414,21 +370,7 @@
         <w:rPr>
           <w:sz w:val="22"/>
         </w:rPr>
-        <w:t xml:space="preserve">Steps (1) and (2) will be continuously re-evaluated according to model performance(s). It is plausible that the features engineered in (1) are not </w:t>
-      </w:r>
-      <w:proofErr w:type="gramStart"/>
-      <w:r>
-        <w:rPr>
-          <w:sz w:val="22"/>
-        </w:rPr>
-        <w:t>sufficient</w:t>
-      </w:r>
-      <w:proofErr w:type="gramEnd"/>
-      <w:r>
-        <w:rPr>
-          <w:sz w:val="22"/>
-        </w:rPr>
-        <w:t xml:space="preserve"> to result in accurate classification and different signal processing techniques must be researched and deployed. This is also applicable for the ML portion in (2).</w:t>
+        <w:t>Steps (1) and (2) will be continuously re-evaluated according to model performance(s). It is plausible that the features engineered in (1) are not sufficient to result in accurate classification and different signal processing techniques must be researched and deployed. This is also applicable for the ML portion in (2).</w:t>
       </w:r>
     </w:p>
     <w:p>

</xml_diff>